<commit_message>
Conclusione documento numero 4
</commit_message>
<xml_diff>
--- a/Deliverables/Documents/04 - Testing Plan Document_WarriorsAdventure.docx
+++ b/Deliverables/Documents/04 - Testing Plan Document_WarriorsAdventure.docx
@@ -192,17 +192,14 @@
       <w:r>
         <w:rPr>
           <w:rFonts w:cstheme="minorHAnsi"/>
-          <w:u w:val="single"/>
-        </w:rPr>
-        <w:t>s</w:t>
-      </w:r>
-      <w:bookmarkStart w:id="0" w:name="_GoBack"/>
-      <w:bookmarkEnd w:id="0"/>
-      <w:r>
-        <w:rPr>
-          <w:rFonts w:cstheme="minorHAnsi"/>
-        </w:rPr>
-        <w:t xml:space="preserve">è </w:t>
+        </w:rPr>
+        <w:t>sé</w:t>
+      </w:r>
+      <w:r>
+        <w:rPr>
+          <w:rFonts w:cstheme="minorHAnsi"/>
+        </w:rPr>
+        <w:t xml:space="preserve"> </w:t>
       </w:r>
       <w:r>
         <w:rPr>
@@ -1154,7 +1151,7 @@
               <w:rPr>
                 <w:rFonts w:cstheme="minorHAnsi"/>
               </w:rPr>
-              <w:t>Si</w:t>
+              <w:t>No</w:t>
             </w:r>
           </w:p>
         </w:tc>
@@ -2468,7 +2465,7 @@
               <w:rPr>
                 <w:rFonts w:cstheme="minorHAnsi"/>
               </w:rPr>
-              <w:t>Si</w:t>
+              <w:t>No</w:t>
             </w:r>
           </w:p>
         </w:tc>
@@ -3147,18 +3144,6 @@
         <w:rPr>
           <w:rFonts w:cstheme="minorHAnsi"/>
         </w:rPr>
-        <w:t xml:space="preserve">, gli input divisi sono </w:t>
-      </w:r>
-      <w:r>
-        <w:rPr>
-          <w:rFonts w:cstheme="minorHAnsi"/>
-        </w:rPr>
-        <w:t>raggruppati in classi di equivalenza</w:t>
-      </w:r>
-      <w:r>
-        <w:rPr>
-          <w:rFonts w:cstheme="minorHAnsi"/>
-        </w:rPr>
         <w:t xml:space="preserve">. </w:t>
       </w:r>
       <w:r>
@@ -3930,13 +3915,27 @@
         <w:rPr>
           <w:rFonts w:cstheme="minorHAnsi"/>
         </w:rPr>
-        <w:t xml:space="preserve"> browser internet</w:t>
-      </w:r>
-      <w:r>
-        <w:rPr>
-          <w:rFonts w:cstheme="minorHAnsi"/>
-        </w:rPr>
-        <w:t xml:space="preserve">, la scelta </w:t>
+        <w:t xml:space="preserve"> browser </w:t>
+      </w:r>
+      <w:r>
+        <w:rPr>
+          <w:rFonts w:cstheme="minorHAnsi"/>
+        </w:rPr>
+        <w:t>Internet</w:t>
+      </w:r>
+      <w:r>
+        <w:rPr>
+          <w:rFonts w:cstheme="minorHAnsi"/>
+        </w:rPr>
+        <w:t>,</w:t>
+      </w:r>
+      <w:bookmarkStart w:id="0" w:name="_GoBack"/>
+      <w:bookmarkEnd w:id="0"/>
+      <w:r>
+        <w:rPr>
+          <w:rFonts w:cstheme="minorHAnsi"/>
+        </w:rPr>
+        <w:t xml:space="preserve"> la scelta </w:t>
       </w:r>
       <w:r>
         <w:rPr>
@@ -6234,7 +6233,7 @@
 </file>
 
 <file path=customXml/itemProps1.xml><?xml version="1.0" encoding="utf-8"?>
-<ds:datastoreItem xmlns:ds="http://schemas.openxmlformats.org/officeDocument/2006/customXml" ds:itemID="{966330F8-4C1B-46D8-823A-D3483EA9D3BA}">
+<ds:datastoreItem xmlns:ds="http://schemas.openxmlformats.org/officeDocument/2006/customXml" ds:itemID="{5D561FB4-B299-4948-A6D3-8719079138EB}">
   <ds:schemaRefs>
     <ds:schemaRef ds:uri="http://schemas.openxmlformats.org/officeDocument/2006/bibliography"/>
   </ds:schemaRefs>

</xml_diff>

<commit_message>
Aggiustamenti grafica e test Suite
</commit_message>
<xml_diff>
--- a/Deliverables/Documents/04 - Testing Plan Document_WarriorsAdventure.docx
+++ b/Deliverables/Documents/04 - Testing Plan Document_WarriorsAdventure.docx
@@ -1151,6 +1151,152 @@
               <w:rPr>
                 <w:rFonts w:cstheme="minorHAnsi"/>
               </w:rPr>
+              <w:t>Si</w:t>
+            </w:r>
+          </w:p>
+        </w:tc>
+        <w:tc>
+          <w:tcPr>
+            <w:tcW w:w="2683" w:type="pct"/>
+          </w:tcPr>
+          <w:p>
+            <w:pPr>
+              <w:jc w:val="both"/>
+              <w:rPr>
+                <w:rFonts w:cstheme="minorHAnsi"/>
+              </w:rPr>
+            </w:pPr>
+            <w:r>
+              <w:rPr>
+                <w:rFonts w:cstheme="minorHAnsi"/>
+              </w:rPr>
+              <w:t>Ogni giocatore può disputare scontri con altri giocatori</w:t>
+            </w:r>
+          </w:p>
+        </w:tc>
+      </w:tr>
+      <w:tr>
+        <w:trPr>
+          <w:trHeight w:val="211"/>
+        </w:trPr>
+        <w:tc>
+          <w:tcPr>
+            <w:tcW w:w="1302" w:type="pct"/>
+          </w:tcPr>
+          <w:p>
+            <w:pPr>
+              <w:jc w:val="both"/>
+              <w:rPr>
+                <w:rFonts w:cstheme="minorHAnsi"/>
+                <w:b/>
+                <w:bCs/>
+              </w:rPr>
+            </w:pPr>
+            <w:r>
+              <w:rPr>
+                <w:rFonts w:cstheme="minorHAnsi"/>
+                <w:b/>
+                <w:bCs/>
+              </w:rPr>
+              <w:t>RF1</w:t>
+            </w:r>
+            <w:r>
+              <w:rPr>
+                <w:rFonts w:cstheme="minorHAnsi"/>
+                <w:b/>
+                <w:bCs/>
+              </w:rPr>
+              <w:t>.A</w:t>
+            </w:r>
+          </w:p>
+        </w:tc>
+        <w:tc>
+          <w:tcPr>
+            <w:tcW w:w="1015" w:type="pct"/>
+          </w:tcPr>
+          <w:p>
+            <w:pPr>
+              <w:jc w:val="both"/>
+              <w:rPr>
+                <w:rFonts w:cstheme="minorHAnsi"/>
+              </w:rPr>
+            </w:pPr>
+            <w:r>
+              <w:rPr>
+                <w:rFonts w:cstheme="minorHAnsi"/>
+              </w:rPr>
+              <w:t>Si</w:t>
+            </w:r>
+          </w:p>
+        </w:tc>
+        <w:tc>
+          <w:tcPr>
+            <w:tcW w:w="2683" w:type="pct"/>
+          </w:tcPr>
+          <w:p>
+            <w:pPr>
+              <w:jc w:val="both"/>
+              <w:rPr>
+                <w:rFonts w:cstheme="minorHAnsi"/>
+              </w:rPr>
+            </w:pPr>
+            <w:r>
+              <w:rPr>
+                <w:rFonts w:cstheme="minorHAnsi"/>
+              </w:rPr>
+              <w:t>Ogni giocatore può accettare la sfida di un altro giocatore</w:t>
+            </w:r>
+            <w:r>
+              <w:rPr>
+                <w:rFonts w:cstheme="minorHAnsi"/>
+              </w:rPr>
+              <w:t>.</w:t>
+            </w:r>
+          </w:p>
+        </w:tc>
+      </w:tr>
+      <w:tr>
+        <w:trPr>
+          <w:trHeight w:val="211"/>
+        </w:trPr>
+        <w:tc>
+          <w:tcPr>
+            <w:tcW w:w="1302" w:type="pct"/>
+          </w:tcPr>
+          <w:p>
+            <w:pPr>
+              <w:jc w:val="both"/>
+              <w:rPr>
+                <w:rFonts w:cstheme="minorHAnsi"/>
+                <w:b/>
+                <w:bCs/>
+              </w:rPr>
+            </w:pPr>
+            <w:r>
+              <w:rPr>
+                <w:rFonts w:cstheme="minorHAnsi"/>
+                <w:b/>
+                <w:bCs/>
+              </w:rPr>
+              <w:t>RF1.B</w:t>
+            </w:r>
+          </w:p>
+        </w:tc>
+        <w:tc>
+          <w:tcPr>
+            <w:tcW w:w="1015" w:type="pct"/>
+          </w:tcPr>
+          <w:p>
+            <w:pPr>
+              <w:jc w:val="both"/>
+              <w:rPr>
+                <w:rFonts w:cstheme="minorHAnsi"/>
+              </w:rPr>
+            </w:pPr>
+            <w:r>
+              <w:rPr>
+                <w:rFonts w:cstheme="minorHAnsi"/>
+              </w:rPr>
               <w:t>No</w:t>
             </w:r>
           </w:p>
@@ -1170,19 +1316,13 @@
               <w:rPr>
                 <w:rFonts w:cstheme="minorHAnsi"/>
               </w:rPr>
-              <w:t xml:space="preserve">Requisiti di </w:t>
-            </w:r>
-            <w:r>
-              <w:rPr>
-                <w:rFonts w:cstheme="minorHAnsi"/>
-              </w:rPr>
-              <w:t>livello per scontro PvP</w:t>
-            </w:r>
-            <w:r>
-              <w:rPr>
-                <w:rFonts w:cstheme="minorHAnsi"/>
-              </w:rPr>
-              <w:t>.</w:t>
+              <w:t xml:space="preserve">Ogni giocatore può sfidare </w:t>
+            </w:r>
+            <w:r>
+              <w:rPr>
+                <w:rFonts w:cstheme="minorHAnsi"/>
+              </w:rPr>
+              <w:t>un giocatore di +/- 5 livelli dal suo.</w:t>
             </w:r>
           </w:p>
         </w:tc>
@@ -1487,19 +1627,284 @@
               <w:rPr>
                 <w:rFonts w:cstheme="minorHAnsi"/>
               </w:rPr>
-              <w:t xml:space="preserve">Gestione e </w:t>
-            </w:r>
-            <w:r>
-              <w:rPr>
-                <w:rFonts w:cstheme="minorHAnsi"/>
-              </w:rPr>
-              <w:t>creazione di una gilda</w:t>
+              <w:t>Creazione</w:t>
+            </w:r>
+            <w:r>
+              <w:rPr>
+                <w:rFonts w:cstheme="minorHAnsi"/>
+              </w:rPr>
+              <w:t xml:space="preserve"> di una gilda</w:t>
             </w:r>
             <w:r>
               <w:rPr>
                 <w:rFonts w:cstheme="minorHAnsi"/>
               </w:rPr>
               <w:t>.</w:t>
+            </w:r>
+          </w:p>
+        </w:tc>
+      </w:tr>
+      <w:tr>
+        <w:trPr>
+          <w:trHeight w:val="227"/>
+        </w:trPr>
+        <w:tc>
+          <w:tcPr>
+            <w:tcW w:w="1303" w:type="pct"/>
+          </w:tcPr>
+          <w:p>
+            <w:pPr>
+              <w:jc w:val="both"/>
+              <w:rPr>
+                <w:rFonts w:cstheme="minorHAnsi"/>
+                <w:b/>
+                <w:bCs/>
+              </w:rPr>
+            </w:pPr>
+            <w:r>
+              <w:rPr>
+                <w:rFonts w:cstheme="minorHAnsi"/>
+                <w:b/>
+                <w:bCs/>
+              </w:rPr>
+              <w:t>RF2.A</w:t>
+            </w:r>
+          </w:p>
+        </w:tc>
+        <w:tc>
+          <w:tcPr>
+            <w:tcW w:w="1014" w:type="pct"/>
+          </w:tcPr>
+          <w:p>
+            <w:pPr>
+              <w:jc w:val="both"/>
+              <w:rPr>
+                <w:rFonts w:cstheme="minorHAnsi"/>
+              </w:rPr>
+            </w:pPr>
+            <w:r>
+              <w:rPr>
+                <w:rFonts w:cstheme="minorHAnsi"/>
+              </w:rPr>
+              <w:t>No</w:t>
+            </w:r>
+          </w:p>
+        </w:tc>
+        <w:tc>
+          <w:tcPr>
+            <w:tcW w:w="2683" w:type="pct"/>
+          </w:tcPr>
+          <w:p>
+            <w:pPr>
+              <w:jc w:val="both"/>
+              <w:rPr>
+                <w:rFonts w:cstheme="minorHAnsi"/>
+              </w:rPr>
+            </w:pPr>
+            <w:r>
+              <w:rPr>
+                <w:rFonts w:cstheme="minorHAnsi"/>
+              </w:rPr>
+              <w:t>Invitare nuovi membri</w:t>
+            </w:r>
+          </w:p>
+        </w:tc>
+      </w:tr>
+      <w:tr>
+        <w:trPr>
+          <w:trHeight w:val="227"/>
+        </w:trPr>
+        <w:tc>
+          <w:tcPr>
+            <w:tcW w:w="1303" w:type="pct"/>
+          </w:tcPr>
+          <w:p>
+            <w:pPr>
+              <w:jc w:val="both"/>
+              <w:rPr>
+                <w:rFonts w:cstheme="minorHAnsi"/>
+                <w:b/>
+                <w:bCs/>
+              </w:rPr>
+            </w:pPr>
+            <w:r>
+              <w:rPr>
+                <w:rFonts w:cstheme="minorHAnsi"/>
+                <w:b/>
+                <w:bCs/>
+              </w:rPr>
+              <w:t>RF2.B</w:t>
+            </w:r>
+          </w:p>
+        </w:tc>
+        <w:tc>
+          <w:tcPr>
+            <w:tcW w:w="1014" w:type="pct"/>
+          </w:tcPr>
+          <w:p>
+            <w:pPr>
+              <w:jc w:val="both"/>
+              <w:rPr>
+                <w:rFonts w:cstheme="minorHAnsi"/>
+              </w:rPr>
+            </w:pPr>
+            <w:r>
+              <w:rPr>
+                <w:rFonts w:cstheme="minorHAnsi"/>
+              </w:rPr>
+              <w:t>No</w:t>
+            </w:r>
+          </w:p>
+        </w:tc>
+        <w:tc>
+          <w:tcPr>
+            <w:tcW w:w="2683" w:type="pct"/>
+          </w:tcPr>
+          <w:p>
+            <w:pPr>
+              <w:jc w:val="both"/>
+              <w:rPr>
+                <w:rFonts w:cstheme="minorHAnsi"/>
+              </w:rPr>
+            </w:pPr>
+            <w:r>
+              <w:rPr>
+                <w:rFonts w:cstheme="minorHAnsi"/>
+              </w:rPr>
+              <w:t>Rimuovere membri</w:t>
+            </w:r>
+          </w:p>
+        </w:tc>
+      </w:tr>
+      <w:tr>
+        <w:trPr>
+          <w:trHeight w:val="227"/>
+        </w:trPr>
+        <w:tc>
+          <w:tcPr>
+            <w:tcW w:w="1303" w:type="pct"/>
+          </w:tcPr>
+          <w:p>
+            <w:pPr>
+              <w:jc w:val="both"/>
+              <w:rPr>
+                <w:rFonts w:cstheme="minorHAnsi"/>
+                <w:b/>
+                <w:bCs/>
+              </w:rPr>
+            </w:pPr>
+            <w:r>
+              <w:rPr>
+                <w:rFonts w:cstheme="minorHAnsi"/>
+                <w:b/>
+                <w:bCs/>
+              </w:rPr>
+              <w:t>RF2.C</w:t>
+            </w:r>
+          </w:p>
+        </w:tc>
+        <w:tc>
+          <w:tcPr>
+            <w:tcW w:w="1014" w:type="pct"/>
+          </w:tcPr>
+          <w:p>
+            <w:pPr>
+              <w:jc w:val="both"/>
+              <w:rPr>
+                <w:rFonts w:cstheme="minorHAnsi"/>
+              </w:rPr>
+            </w:pPr>
+            <w:r>
+              <w:rPr>
+                <w:rFonts w:cstheme="minorHAnsi"/>
+              </w:rPr>
+              <w:t>No</w:t>
+            </w:r>
+          </w:p>
+        </w:tc>
+        <w:tc>
+          <w:tcPr>
+            <w:tcW w:w="2683" w:type="pct"/>
+          </w:tcPr>
+          <w:p>
+            <w:pPr>
+              <w:jc w:val="both"/>
+              <w:rPr>
+                <w:rFonts w:cstheme="minorHAnsi"/>
+              </w:rPr>
+            </w:pPr>
+            <w:r>
+              <w:rPr>
+                <w:rFonts w:cstheme="minorHAnsi"/>
+              </w:rPr>
+              <w:t>Sciogliere la gilda</w:t>
+            </w:r>
+          </w:p>
+        </w:tc>
+      </w:tr>
+      <w:tr>
+        <w:trPr>
+          <w:trHeight w:val="227"/>
+        </w:trPr>
+        <w:tc>
+          <w:tcPr>
+            <w:tcW w:w="1303" w:type="pct"/>
+          </w:tcPr>
+          <w:p>
+            <w:pPr>
+              <w:jc w:val="both"/>
+              <w:rPr>
+                <w:rFonts w:cstheme="minorHAnsi"/>
+                <w:b/>
+                <w:bCs/>
+              </w:rPr>
+            </w:pPr>
+            <w:r>
+              <w:rPr>
+                <w:rFonts w:cstheme="minorHAnsi"/>
+                <w:b/>
+                <w:bCs/>
+              </w:rPr>
+              <w:lastRenderedPageBreak/>
+              <w:t>RF2.D</w:t>
+            </w:r>
+          </w:p>
+        </w:tc>
+        <w:tc>
+          <w:tcPr>
+            <w:tcW w:w="1014" w:type="pct"/>
+          </w:tcPr>
+          <w:p>
+            <w:pPr>
+              <w:jc w:val="both"/>
+              <w:rPr>
+                <w:rFonts w:cstheme="minorHAnsi"/>
+              </w:rPr>
+            </w:pPr>
+            <w:r>
+              <w:rPr>
+                <w:rFonts w:cstheme="minorHAnsi"/>
+              </w:rPr>
+              <w:t>No</w:t>
+            </w:r>
+          </w:p>
+        </w:tc>
+        <w:tc>
+          <w:tcPr>
+            <w:tcW w:w="2683" w:type="pct"/>
+          </w:tcPr>
+          <w:p>
+            <w:pPr>
+              <w:jc w:val="both"/>
+              <w:rPr>
+                <w:rFonts w:cstheme="minorHAnsi"/>
+              </w:rPr>
+            </w:pPr>
+            <w:r>
+              <w:rPr>
+                <w:rFonts w:cstheme="minorHAnsi"/>
+              </w:rPr>
+              <w:t>Ogni giocatore può ricevere inviti per partecipare ad una gilda</w:t>
             </w:r>
           </w:p>
         </w:tc>
@@ -1728,14 +2133,551 @@
         </w:rPr>
       </w:pPr>
     </w:p>
-    <w:p>
-      <w:pPr>
-        <w:jc w:val="both"/>
-        <w:rPr>
-          <w:rFonts w:cstheme="minorHAnsi"/>
-        </w:rPr>
-      </w:pPr>
-    </w:p>
+    <w:tbl>
+      <w:tblPr>
+        <w:tblStyle w:val="Grigliatabella"/>
+        <w:tblW w:w="5000" w:type="pct"/>
+        <w:tblLook w:val="04A0" w:firstRow="1" w:lastRow="0" w:firstColumn="1" w:lastColumn="0" w:noHBand="0" w:noVBand="1"/>
+      </w:tblPr>
+      <w:tblGrid>
+        <w:gridCol w:w="2971"/>
+        <w:gridCol w:w="1876"/>
+        <w:gridCol w:w="5608"/>
+      </w:tblGrid>
+      <w:tr>
+        <w:trPr>
+          <w:trHeight w:val="221"/>
+        </w:trPr>
+        <w:tc>
+          <w:tcPr>
+            <w:tcW w:w="1421" w:type="pct"/>
+            <w:shd w:val="clear" w:color="auto" w:fill="000000" w:themeFill="text1"/>
+          </w:tcPr>
+          <w:p>
+            <w:pPr>
+              <w:jc w:val="both"/>
+              <w:rPr>
+                <w:rFonts w:cstheme="minorHAnsi"/>
+                <w:b/>
+                <w:bCs/>
+              </w:rPr>
+            </w:pPr>
+            <w:r>
+              <w:rPr>
+                <w:rFonts w:cstheme="minorHAnsi"/>
+                <w:b/>
+                <w:bCs/>
+              </w:rPr>
+              <w:t>Administration</w:t>
+            </w:r>
+            <w:r>
+              <w:rPr>
+                <w:rFonts w:cstheme="minorHAnsi"/>
+                <w:b/>
+                <w:bCs/>
+              </w:rPr>
+              <w:t xml:space="preserve"> Logic</w:t>
+            </w:r>
+          </w:p>
+        </w:tc>
+        <w:tc>
+          <w:tcPr>
+            <w:tcW w:w="3579" w:type="pct"/>
+            <w:gridSpan w:val="2"/>
+            <w:tcBorders>
+              <w:top w:val="nil"/>
+              <w:right w:val="nil"/>
+            </w:tcBorders>
+          </w:tcPr>
+          <w:p>
+            <w:pPr>
+              <w:jc w:val="both"/>
+              <w:rPr>
+                <w:rFonts w:cstheme="minorHAnsi"/>
+                <w:b/>
+                <w:bCs/>
+              </w:rPr>
+            </w:pPr>
+          </w:p>
+        </w:tc>
+      </w:tr>
+      <w:tr>
+        <w:trPr>
+          <w:trHeight w:val="443"/>
+        </w:trPr>
+        <w:tc>
+          <w:tcPr>
+            <w:tcW w:w="1421" w:type="pct"/>
+          </w:tcPr>
+          <w:p>
+            <w:pPr>
+              <w:jc w:val="both"/>
+              <w:rPr>
+                <w:rFonts w:cstheme="minorHAnsi"/>
+                <w:b/>
+                <w:bCs/>
+              </w:rPr>
+            </w:pPr>
+            <w:r>
+              <w:rPr>
+                <w:rFonts w:cstheme="minorHAnsi"/>
+                <w:b/>
+                <w:bCs/>
+              </w:rPr>
+              <w:t>Requisito funzionale</w:t>
+            </w:r>
+          </w:p>
+        </w:tc>
+        <w:tc>
+          <w:tcPr>
+            <w:tcW w:w="897" w:type="pct"/>
+          </w:tcPr>
+          <w:p>
+            <w:pPr>
+              <w:jc w:val="both"/>
+              <w:rPr>
+                <w:rFonts w:cstheme="minorHAnsi"/>
+                <w:b/>
+                <w:bCs/>
+              </w:rPr>
+            </w:pPr>
+            <w:r>
+              <w:rPr>
+                <w:rFonts w:cstheme="minorHAnsi"/>
+                <w:b/>
+                <w:bCs/>
+              </w:rPr>
+              <w:t>Testing</w:t>
+            </w:r>
+          </w:p>
+        </w:tc>
+        <w:tc>
+          <w:tcPr>
+            <w:tcW w:w="2682" w:type="pct"/>
+          </w:tcPr>
+          <w:p>
+            <w:pPr>
+              <w:jc w:val="both"/>
+              <w:rPr>
+                <w:rFonts w:cstheme="minorHAnsi"/>
+                <w:b/>
+                <w:bCs/>
+              </w:rPr>
+            </w:pPr>
+            <w:r>
+              <w:rPr>
+                <w:rFonts w:cstheme="minorHAnsi"/>
+                <w:b/>
+                <w:bCs/>
+              </w:rPr>
+              <w:t>Descrizione</w:t>
+            </w:r>
+          </w:p>
+        </w:tc>
+      </w:tr>
+      <w:tr>
+        <w:trPr>
+          <w:trHeight w:val="221"/>
+        </w:trPr>
+        <w:tc>
+          <w:tcPr>
+            <w:tcW w:w="1421" w:type="pct"/>
+          </w:tcPr>
+          <w:p>
+            <w:pPr>
+              <w:jc w:val="both"/>
+              <w:rPr>
+                <w:rFonts w:cstheme="minorHAnsi"/>
+                <w:b/>
+                <w:bCs/>
+              </w:rPr>
+            </w:pPr>
+            <w:r>
+              <w:rPr>
+                <w:rFonts w:cstheme="minorHAnsi"/>
+                <w:b/>
+                <w:bCs/>
+              </w:rPr>
+              <w:t>RF</w:t>
+            </w:r>
+            <w:r>
+              <w:rPr>
+                <w:rFonts w:cstheme="minorHAnsi"/>
+                <w:b/>
+                <w:bCs/>
+              </w:rPr>
+              <w:t xml:space="preserve"> </w:t>
+            </w:r>
+            <w:r>
+              <w:rPr>
+                <w:rFonts w:cstheme="minorHAnsi"/>
+                <w:b/>
+                <w:bCs/>
+              </w:rPr>
+              <w:t>12</w:t>
+            </w:r>
+            <w:r>
+              <w:rPr>
+                <w:rFonts w:cstheme="minorHAnsi"/>
+                <w:b/>
+                <w:bCs/>
+              </w:rPr>
+              <w:t>.A</w:t>
+            </w:r>
+          </w:p>
+        </w:tc>
+        <w:tc>
+          <w:tcPr>
+            <w:tcW w:w="897" w:type="pct"/>
+          </w:tcPr>
+          <w:p>
+            <w:pPr>
+              <w:jc w:val="both"/>
+              <w:rPr>
+                <w:rFonts w:cstheme="minorHAnsi"/>
+              </w:rPr>
+            </w:pPr>
+            <w:r>
+              <w:rPr>
+                <w:rFonts w:cstheme="minorHAnsi"/>
+              </w:rPr>
+              <w:t>Si</w:t>
+            </w:r>
+          </w:p>
+        </w:tc>
+        <w:tc>
+          <w:tcPr>
+            <w:tcW w:w="2682" w:type="pct"/>
+          </w:tcPr>
+          <w:p>
+            <w:pPr>
+              <w:jc w:val="both"/>
+              <w:rPr>
+                <w:rFonts w:cstheme="minorHAnsi"/>
+              </w:rPr>
+            </w:pPr>
+            <w:r>
+              <w:rPr>
+                <w:rFonts w:cstheme="minorHAnsi"/>
+              </w:rPr>
+              <w:t xml:space="preserve">Rimozione account </w:t>
+            </w:r>
+          </w:p>
+        </w:tc>
+      </w:tr>
+      <w:tr>
+        <w:trPr>
+          <w:trHeight w:val="221"/>
+        </w:trPr>
+        <w:tc>
+          <w:tcPr>
+            <w:tcW w:w="1421" w:type="pct"/>
+          </w:tcPr>
+          <w:p>
+            <w:pPr>
+              <w:jc w:val="both"/>
+              <w:rPr>
+                <w:rFonts w:cstheme="minorHAnsi"/>
+                <w:b/>
+                <w:bCs/>
+              </w:rPr>
+            </w:pPr>
+            <w:r>
+              <w:rPr>
+                <w:rFonts w:cstheme="minorHAnsi"/>
+                <w:b/>
+                <w:bCs/>
+              </w:rPr>
+              <w:t>RF</w:t>
+            </w:r>
+            <w:r>
+              <w:rPr>
+                <w:rFonts w:cstheme="minorHAnsi"/>
+                <w:b/>
+                <w:bCs/>
+              </w:rPr>
+              <w:t xml:space="preserve"> </w:t>
+            </w:r>
+            <w:r>
+              <w:rPr>
+                <w:rFonts w:cstheme="minorHAnsi"/>
+                <w:b/>
+                <w:bCs/>
+              </w:rPr>
+              <w:t>12.B</w:t>
+            </w:r>
+          </w:p>
+        </w:tc>
+        <w:tc>
+          <w:tcPr>
+            <w:tcW w:w="897" w:type="pct"/>
+          </w:tcPr>
+          <w:p>
+            <w:pPr>
+              <w:jc w:val="both"/>
+              <w:rPr>
+                <w:rFonts w:cstheme="minorHAnsi"/>
+              </w:rPr>
+            </w:pPr>
+            <w:r>
+              <w:rPr>
+                <w:rFonts w:cstheme="minorHAnsi"/>
+              </w:rPr>
+              <w:t>Si</w:t>
+            </w:r>
+          </w:p>
+        </w:tc>
+        <w:tc>
+          <w:tcPr>
+            <w:tcW w:w="2682" w:type="pct"/>
+          </w:tcPr>
+          <w:p>
+            <w:pPr>
+              <w:jc w:val="both"/>
+              <w:rPr>
+                <w:rFonts w:cstheme="minorHAnsi"/>
+              </w:rPr>
+            </w:pPr>
+            <w:r>
+              <w:rPr>
+                <w:rFonts w:cstheme="minorHAnsi"/>
+              </w:rPr>
+              <w:t>Visualizzazione degli utenti bannati</w:t>
+            </w:r>
+          </w:p>
+        </w:tc>
+      </w:tr>
+      <w:tr>
+        <w:trPr>
+          <w:trHeight w:val="221"/>
+        </w:trPr>
+        <w:tc>
+          <w:tcPr>
+            <w:tcW w:w="1421" w:type="pct"/>
+          </w:tcPr>
+          <w:p>
+            <w:pPr>
+              <w:jc w:val="both"/>
+              <w:rPr>
+                <w:rFonts w:cstheme="minorHAnsi"/>
+                <w:b/>
+                <w:bCs/>
+              </w:rPr>
+            </w:pPr>
+            <w:r>
+              <w:rPr>
+                <w:rFonts w:cstheme="minorHAnsi"/>
+                <w:b/>
+                <w:bCs/>
+              </w:rPr>
+              <w:t>RF</w:t>
+            </w:r>
+            <w:r>
+              <w:rPr>
+                <w:rFonts w:cstheme="minorHAnsi"/>
+                <w:b/>
+                <w:bCs/>
+              </w:rPr>
+              <w:t xml:space="preserve"> </w:t>
+            </w:r>
+            <w:r>
+              <w:rPr>
+                <w:rFonts w:cstheme="minorHAnsi"/>
+                <w:b/>
+                <w:bCs/>
+              </w:rPr>
+              <w:t>12.C</w:t>
+            </w:r>
+          </w:p>
+        </w:tc>
+        <w:tc>
+          <w:tcPr>
+            <w:tcW w:w="897" w:type="pct"/>
+          </w:tcPr>
+          <w:p>
+            <w:pPr>
+              <w:jc w:val="both"/>
+              <w:rPr>
+                <w:rFonts w:cstheme="minorHAnsi"/>
+              </w:rPr>
+            </w:pPr>
+            <w:r>
+              <w:rPr>
+                <w:rFonts w:cstheme="minorHAnsi"/>
+              </w:rPr>
+              <w:t>No</w:t>
+            </w:r>
+          </w:p>
+        </w:tc>
+        <w:tc>
+          <w:tcPr>
+            <w:tcW w:w="2682" w:type="pct"/>
+          </w:tcPr>
+          <w:p>
+            <w:pPr>
+              <w:jc w:val="both"/>
+              <w:rPr>
+                <w:rFonts w:cstheme="minorHAnsi"/>
+              </w:rPr>
+            </w:pPr>
+            <w:r>
+              <w:rPr>
+                <w:rFonts w:cstheme="minorHAnsi"/>
+              </w:rPr>
+              <w:t>Nomina di un moderatore</w:t>
+            </w:r>
+          </w:p>
+        </w:tc>
+      </w:tr>
+      <w:tr>
+        <w:trPr>
+          <w:trHeight w:val="221"/>
+        </w:trPr>
+        <w:tc>
+          <w:tcPr>
+            <w:tcW w:w="1421" w:type="pct"/>
+          </w:tcPr>
+          <w:p>
+            <w:pPr>
+              <w:jc w:val="both"/>
+              <w:rPr>
+                <w:rFonts w:cstheme="minorHAnsi"/>
+                <w:b/>
+                <w:bCs/>
+              </w:rPr>
+            </w:pPr>
+            <w:r>
+              <w:rPr>
+                <w:rFonts w:cstheme="minorHAnsi"/>
+                <w:b/>
+                <w:bCs/>
+              </w:rPr>
+              <w:t>RF</w:t>
+            </w:r>
+            <w:r>
+              <w:rPr>
+                <w:rFonts w:cstheme="minorHAnsi"/>
+                <w:b/>
+                <w:bCs/>
+              </w:rPr>
+              <w:t xml:space="preserve"> </w:t>
+            </w:r>
+            <w:r>
+              <w:rPr>
+                <w:rFonts w:cstheme="minorHAnsi"/>
+                <w:b/>
+                <w:bCs/>
+              </w:rPr>
+              <w:t>12.D</w:t>
+            </w:r>
+          </w:p>
+        </w:tc>
+        <w:tc>
+          <w:tcPr>
+            <w:tcW w:w="897" w:type="pct"/>
+          </w:tcPr>
+          <w:p>
+            <w:pPr>
+              <w:jc w:val="both"/>
+              <w:rPr>
+                <w:rFonts w:cstheme="minorHAnsi"/>
+              </w:rPr>
+            </w:pPr>
+            <w:r>
+              <w:rPr>
+                <w:rFonts w:cstheme="minorHAnsi"/>
+              </w:rPr>
+              <w:t>Si</w:t>
+            </w:r>
+          </w:p>
+        </w:tc>
+        <w:tc>
+          <w:tcPr>
+            <w:tcW w:w="2682" w:type="pct"/>
+          </w:tcPr>
+          <w:p>
+            <w:pPr>
+              <w:jc w:val="both"/>
+              <w:rPr>
+                <w:rFonts w:cstheme="minorHAnsi"/>
+              </w:rPr>
+            </w:pPr>
+            <w:r>
+              <w:rPr>
+                <w:rFonts w:cstheme="minorHAnsi"/>
+              </w:rPr>
+              <w:t>Assegnare ban agli utenti</w:t>
+            </w:r>
+          </w:p>
+        </w:tc>
+      </w:tr>
+      <w:tr>
+        <w:trPr>
+          <w:trHeight w:val="221"/>
+        </w:trPr>
+        <w:tc>
+          <w:tcPr>
+            <w:tcW w:w="1421" w:type="pct"/>
+          </w:tcPr>
+          <w:p>
+            <w:pPr>
+              <w:jc w:val="both"/>
+              <w:rPr>
+                <w:rFonts w:cstheme="minorHAnsi"/>
+                <w:b/>
+                <w:bCs/>
+              </w:rPr>
+            </w:pPr>
+            <w:r>
+              <w:rPr>
+                <w:rFonts w:cstheme="minorHAnsi"/>
+                <w:b/>
+                <w:bCs/>
+              </w:rPr>
+              <w:t>RF 12.E</w:t>
+            </w:r>
+          </w:p>
+        </w:tc>
+        <w:tc>
+          <w:tcPr>
+            <w:tcW w:w="897" w:type="pct"/>
+          </w:tcPr>
+          <w:p>
+            <w:pPr>
+              <w:jc w:val="both"/>
+              <w:rPr>
+                <w:rFonts w:cstheme="minorHAnsi"/>
+              </w:rPr>
+            </w:pPr>
+            <w:r>
+              <w:rPr>
+                <w:rFonts w:cstheme="minorHAnsi"/>
+              </w:rPr>
+              <w:t>Si</w:t>
+            </w:r>
+          </w:p>
+        </w:tc>
+        <w:tc>
+          <w:tcPr>
+            <w:tcW w:w="2682" w:type="pct"/>
+          </w:tcPr>
+          <w:p>
+            <w:pPr>
+              <w:jc w:val="both"/>
+              <w:rPr>
+                <w:rFonts w:cstheme="minorHAnsi"/>
+              </w:rPr>
+            </w:pPr>
+            <w:r>
+              <w:rPr>
+                <w:rFonts w:cstheme="minorHAnsi"/>
+              </w:rPr>
+              <w:t>Eliminare ban dagli utenti</w:t>
+            </w:r>
+          </w:p>
+        </w:tc>
+      </w:tr>
+    </w:tbl>
     <w:p>
       <w:pPr>
         <w:jc w:val="both"/>
@@ -1779,16 +2721,7 @@
                 <w:b/>
                 <w:bCs/>
               </w:rPr>
-              <w:lastRenderedPageBreak/>
-              <w:t>Administration</w:t>
-            </w:r>
-            <w:r>
-              <w:rPr>
-                <w:rFonts w:cstheme="minorHAnsi"/>
-                <w:b/>
-                <w:bCs/>
-              </w:rPr>
-              <w:t xml:space="preserve"> Logic</w:t>
+              <w:t>Moderation Logic</w:t>
             </w:r>
           </w:p>
         </w:tc>
@@ -1918,7 +2851,31 @@
                 <w:b/>
                 <w:bCs/>
               </w:rPr>
-              <w:t>12</w:t>
+              <w:t xml:space="preserve"> </w:t>
+            </w:r>
+            <w:r>
+              <w:rPr>
+                <w:rFonts w:cstheme="minorHAnsi"/>
+                <w:b/>
+                <w:bCs/>
+              </w:rPr>
+              <w:t>1</w:t>
+            </w:r>
+            <w:r>
+              <w:rPr>
+                <w:rFonts w:cstheme="minorHAnsi"/>
+                <w:b/>
+                <w:bCs/>
+              </w:rPr>
+              <w:t>1</w:t>
+            </w:r>
+            <w:r>
+              <w:rPr>
+                <w:rFonts w:cstheme="minorHAnsi"/>
+                <w:b/>
+                <w:bCs/>
+              </w:rPr>
+              <w:t>.A</w:t>
             </w:r>
           </w:p>
         </w:tc>
@@ -1937,7 +2894,7 @@
               <w:rPr>
                 <w:rFonts w:cstheme="minorHAnsi"/>
               </w:rPr>
-              <w:t>Si</w:t>
+              <w:t>No</w:t>
             </w:r>
           </w:p>
         </w:tc>
@@ -1956,162 +2913,7 @@
               <w:rPr>
                 <w:rFonts w:cstheme="minorHAnsi"/>
               </w:rPr>
-              <w:t>Comandi dedicati all’am</w:t>
-            </w:r>
-            <w:r>
-              <w:rPr>
-                <w:rFonts w:cstheme="minorHAnsi"/>
-              </w:rPr>
-              <w:t>m</w:t>
-            </w:r>
-            <w:r>
-              <w:rPr>
-                <w:rFonts w:cstheme="minorHAnsi"/>
-              </w:rPr>
-              <w:t>inistratore</w:t>
-            </w:r>
-          </w:p>
-        </w:tc>
-      </w:tr>
-    </w:tbl>
-    <w:p>
-      <w:pPr>
-        <w:jc w:val="both"/>
-        <w:rPr>
-          <w:rFonts w:cstheme="minorHAnsi"/>
-        </w:rPr>
-      </w:pPr>
-    </w:p>
-    <w:tbl>
-      <w:tblPr>
-        <w:tblStyle w:val="Grigliatabella"/>
-        <w:tblW w:w="5000" w:type="pct"/>
-        <w:tblLook w:val="04A0" w:firstRow="1" w:lastRow="0" w:firstColumn="1" w:lastColumn="0" w:noHBand="0" w:noVBand="1"/>
-      </w:tblPr>
-      <w:tblGrid>
-        <w:gridCol w:w="2971"/>
-        <w:gridCol w:w="1876"/>
-        <w:gridCol w:w="5608"/>
-      </w:tblGrid>
-      <w:tr>
-        <w:trPr>
-          <w:trHeight w:val="221"/>
-        </w:trPr>
-        <w:tc>
-          <w:tcPr>
-            <w:tcW w:w="1421" w:type="pct"/>
-            <w:shd w:val="clear" w:color="auto" w:fill="000000" w:themeFill="text1"/>
-          </w:tcPr>
-          <w:p>
-            <w:pPr>
-              <w:jc w:val="both"/>
-              <w:rPr>
-                <w:rFonts w:cstheme="minorHAnsi"/>
-                <w:b/>
-                <w:bCs/>
-              </w:rPr>
-            </w:pPr>
-            <w:r>
-              <w:rPr>
-                <w:rFonts w:cstheme="minorHAnsi"/>
-                <w:b/>
-                <w:bCs/>
-              </w:rPr>
-              <w:t>Moderation Logic</w:t>
-            </w:r>
-          </w:p>
-        </w:tc>
-        <w:tc>
-          <w:tcPr>
-            <w:tcW w:w="3579" w:type="pct"/>
-            <w:gridSpan w:val="2"/>
-            <w:tcBorders>
-              <w:top w:val="nil"/>
-              <w:right w:val="nil"/>
-            </w:tcBorders>
-          </w:tcPr>
-          <w:p>
-            <w:pPr>
-              <w:jc w:val="both"/>
-              <w:rPr>
-                <w:rFonts w:cstheme="minorHAnsi"/>
-                <w:b/>
-                <w:bCs/>
-              </w:rPr>
-            </w:pPr>
-          </w:p>
-        </w:tc>
-      </w:tr>
-      <w:tr>
-        <w:trPr>
-          <w:trHeight w:val="443"/>
-        </w:trPr>
-        <w:tc>
-          <w:tcPr>
-            <w:tcW w:w="1421" w:type="pct"/>
-          </w:tcPr>
-          <w:p>
-            <w:pPr>
-              <w:jc w:val="both"/>
-              <w:rPr>
-                <w:rFonts w:cstheme="minorHAnsi"/>
-                <w:b/>
-                <w:bCs/>
-              </w:rPr>
-            </w:pPr>
-            <w:r>
-              <w:rPr>
-                <w:rFonts w:cstheme="minorHAnsi"/>
-                <w:b/>
-                <w:bCs/>
-              </w:rPr>
-              <w:t>Requisito funzionale</w:t>
-            </w:r>
-          </w:p>
-        </w:tc>
-        <w:tc>
-          <w:tcPr>
-            <w:tcW w:w="897" w:type="pct"/>
-          </w:tcPr>
-          <w:p>
-            <w:pPr>
-              <w:jc w:val="both"/>
-              <w:rPr>
-                <w:rFonts w:cstheme="minorHAnsi"/>
-                <w:b/>
-                <w:bCs/>
-              </w:rPr>
-            </w:pPr>
-            <w:r>
-              <w:rPr>
-                <w:rFonts w:cstheme="minorHAnsi"/>
-                <w:b/>
-                <w:bCs/>
-              </w:rPr>
-              <w:t>Testing</w:t>
-            </w:r>
-          </w:p>
-        </w:tc>
-        <w:tc>
-          <w:tcPr>
-            <w:tcW w:w="2682" w:type="pct"/>
-          </w:tcPr>
-          <w:p>
-            <w:pPr>
-              <w:jc w:val="both"/>
-              <w:rPr>
-                <w:rFonts w:cstheme="minorHAnsi"/>
-                <w:b/>
-                <w:bCs/>
-              </w:rPr>
-            </w:pPr>
-            <w:r>
-              <w:rPr>
-                <w:rFonts w:cstheme="minorHAnsi"/>
-                <w:b/>
-                <w:bCs/>
-              </w:rPr>
-              <w:t>Descrizione</w:t>
+              <w:t>Assegnare ban ad un giocatore</w:t>
             </w:r>
           </w:p>
         </w:tc>
@@ -2139,15 +2941,7 @@
                 <w:b/>
                 <w:bCs/>
               </w:rPr>
-              <w:t>RF1</w:t>
-            </w:r>
-            <w:r>
-              <w:rPr>
-                <w:rFonts w:cstheme="minorHAnsi"/>
-                <w:b/>
-                <w:bCs/>
-              </w:rPr>
-              <w:t>1</w:t>
+              <w:t>RF 11.B</w:t>
             </w:r>
           </w:p>
         </w:tc>
@@ -2185,7 +2979,73 @@
               <w:rPr>
                 <w:rFonts w:cstheme="minorHAnsi"/>
               </w:rPr>
-              <w:t>Comandi dedicati al moderatore per gestire la qualità della vita</w:t>
+              <w:t>Modificare quantità oro dei giocatori</w:t>
+            </w:r>
+          </w:p>
+        </w:tc>
+      </w:tr>
+      <w:tr>
+        <w:trPr>
+          <w:trHeight w:val="221"/>
+        </w:trPr>
+        <w:tc>
+          <w:tcPr>
+            <w:tcW w:w="1421" w:type="pct"/>
+          </w:tcPr>
+          <w:p>
+            <w:pPr>
+              <w:jc w:val="both"/>
+              <w:rPr>
+                <w:rFonts w:cstheme="minorHAnsi"/>
+                <w:b/>
+                <w:bCs/>
+              </w:rPr>
+            </w:pPr>
+            <w:r>
+              <w:rPr>
+                <w:rFonts w:cstheme="minorHAnsi"/>
+                <w:b/>
+                <w:bCs/>
+              </w:rPr>
+              <w:t>RF 11.C</w:t>
+            </w:r>
+          </w:p>
+        </w:tc>
+        <w:tc>
+          <w:tcPr>
+            <w:tcW w:w="897" w:type="pct"/>
+          </w:tcPr>
+          <w:p>
+            <w:pPr>
+              <w:jc w:val="both"/>
+              <w:rPr>
+                <w:rFonts w:cstheme="minorHAnsi"/>
+              </w:rPr>
+            </w:pPr>
+            <w:r>
+              <w:rPr>
+                <w:rFonts w:cstheme="minorHAnsi"/>
+              </w:rPr>
+              <w:t>No</w:t>
+            </w:r>
+          </w:p>
+        </w:tc>
+        <w:tc>
+          <w:tcPr>
+            <w:tcW w:w="2682" w:type="pct"/>
+          </w:tcPr>
+          <w:p>
+            <w:pPr>
+              <w:jc w:val="both"/>
+              <w:rPr>
+                <w:rFonts w:cstheme="minorHAnsi"/>
+              </w:rPr>
+            </w:pPr>
+            <w:r>
+              <w:rPr>
+                <w:rFonts w:cstheme="minorHAnsi"/>
+              </w:rPr>
+              <w:t>Silenziare i giocatori</w:t>
             </w:r>
           </w:p>
         </w:tc>
@@ -2410,7 +3270,81 @@
               <w:rPr>
                 <w:rFonts w:cstheme="minorHAnsi"/>
               </w:rPr>
-              <w:t>Creazione di un personaggio [Limite di tre]</w:t>
+              <w:t>Creazione di un personaggio</w:t>
+            </w:r>
+          </w:p>
+        </w:tc>
+      </w:tr>
+      <w:tr>
+        <w:trPr>
+          <w:trHeight w:val="221"/>
+        </w:trPr>
+        <w:tc>
+          <w:tcPr>
+            <w:tcW w:w="1421" w:type="pct"/>
+          </w:tcPr>
+          <w:p>
+            <w:pPr>
+              <w:jc w:val="both"/>
+              <w:rPr>
+                <w:rFonts w:cstheme="minorHAnsi"/>
+                <w:b/>
+                <w:bCs/>
+              </w:rPr>
+            </w:pPr>
+            <w:r>
+              <w:rPr>
+                <w:rFonts w:cstheme="minorHAnsi"/>
+                <w:b/>
+                <w:bCs/>
+              </w:rPr>
+              <w:t>RF</w:t>
+            </w:r>
+            <w:r>
+              <w:rPr>
+                <w:rFonts w:cstheme="minorHAnsi"/>
+                <w:b/>
+                <w:bCs/>
+              </w:rPr>
+              <w:t>4.A</w:t>
+            </w:r>
+          </w:p>
+        </w:tc>
+        <w:tc>
+          <w:tcPr>
+            <w:tcW w:w="1039" w:type="pct"/>
+          </w:tcPr>
+          <w:p>
+            <w:pPr>
+              <w:jc w:val="both"/>
+              <w:rPr>
+                <w:rFonts w:cstheme="minorHAnsi"/>
+              </w:rPr>
+            </w:pPr>
+            <w:r>
+              <w:rPr>
+                <w:rFonts w:cstheme="minorHAnsi"/>
+              </w:rPr>
+              <w:t>Si</w:t>
+            </w:r>
+          </w:p>
+        </w:tc>
+        <w:tc>
+          <w:tcPr>
+            <w:tcW w:w="2540" w:type="pct"/>
+          </w:tcPr>
+          <w:p>
+            <w:pPr>
+              <w:jc w:val="both"/>
+              <w:rPr>
+                <w:rFonts w:cstheme="minorHAnsi"/>
+              </w:rPr>
+            </w:pPr>
+            <w:r>
+              <w:rPr>
+                <w:rFonts w:cstheme="minorHAnsi"/>
+              </w:rPr>
+              <w:t>Ogni giocatore può creare al massimo 3 personaggi</w:t>
             </w:r>
           </w:p>
         </w:tc>
@@ -2766,7 +3700,229 @@
               <w:rPr>
                 <w:rFonts w:cstheme="minorHAnsi"/>
               </w:rPr>
-              <w:t>Gestione e creazione tornei</w:t>
+              <w:t>C</w:t>
+            </w:r>
+            <w:r>
+              <w:rPr>
+                <w:rFonts w:cstheme="minorHAnsi"/>
+              </w:rPr>
+              <w:t>reazione</w:t>
+            </w:r>
+            <w:r>
+              <w:rPr>
+                <w:rFonts w:cstheme="minorHAnsi"/>
+              </w:rPr>
+              <w:t xml:space="preserve"> di un</w:t>
+            </w:r>
+            <w:r>
+              <w:rPr>
+                <w:rFonts w:cstheme="minorHAnsi"/>
+              </w:rPr>
+              <w:t xml:space="preserve"> torne</w:t>
+            </w:r>
+            <w:r>
+              <w:rPr>
+                <w:rFonts w:cstheme="minorHAnsi"/>
+              </w:rPr>
+              <w:t>o</w:t>
+            </w:r>
+          </w:p>
+        </w:tc>
+      </w:tr>
+      <w:tr>
+        <w:trPr>
+          <w:trHeight w:val="221"/>
+        </w:trPr>
+        <w:tc>
+          <w:tcPr>
+            <w:tcW w:w="1421" w:type="pct"/>
+          </w:tcPr>
+          <w:p>
+            <w:pPr>
+              <w:jc w:val="both"/>
+              <w:rPr>
+                <w:rFonts w:cstheme="minorHAnsi"/>
+                <w:b/>
+                <w:bCs/>
+              </w:rPr>
+            </w:pPr>
+            <w:r>
+              <w:rPr>
+                <w:rFonts w:cstheme="minorHAnsi"/>
+                <w:b/>
+                <w:bCs/>
+              </w:rPr>
+              <w:t>RF6.A</w:t>
+            </w:r>
+          </w:p>
+        </w:tc>
+        <w:tc>
+          <w:tcPr>
+            <w:tcW w:w="1039" w:type="pct"/>
+          </w:tcPr>
+          <w:p>
+            <w:pPr>
+              <w:jc w:val="both"/>
+              <w:rPr>
+                <w:rFonts w:cstheme="minorHAnsi"/>
+              </w:rPr>
+            </w:pPr>
+            <w:r>
+              <w:rPr>
+                <w:rFonts w:cstheme="minorHAnsi"/>
+              </w:rPr>
+              <w:t>No</w:t>
+            </w:r>
+          </w:p>
+        </w:tc>
+        <w:tc>
+          <w:tcPr>
+            <w:tcW w:w="2540" w:type="pct"/>
+          </w:tcPr>
+          <w:p>
+            <w:pPr>
+              <w:jc w:val="both"/>
+              <w:rPr>
+                <w:rFonts w:cstheme="minorHAnsi"/>
+              </w:rPr>
+            </w:pPr>
+            <w:r>
+              <w:rPr>
+                <w:rFonts w:cstheme="minorHAnsi"/>
+              </w:rPr>
+              <w:t>Avvio di un torneo</w:t>
+            </w:r>
+          </w:p>
+        </w:tc>
+      </w:tr>
+      <w:tr>
+        <w:trPr>
+          <w:trHeight w:val="221"/>
+        </w:trPr>
+        <w:tc>
+          <w:tcPr>
+            <w:tcW w:w="1421" w:type="pct"/>
+          </w:tcPr>
+          <w:p>
+            <w:pPr>
+              <w:jc w:val="both"/>
+              <w:rPr>
+                <w:rFonts w:cstheme="minorHAnsi"/>
+                <w:b/>
+                <w:bCs/>
+              </w:rPr>
+            </w:pPr>
+            <w:r>
+              <w:rPr>
+                <w:rFonts w:cstheme="minorHAnsi"/>
+                <w:b/>
+                <w:bCs/>
+              </w:rPr>
+              <w:t>RF6.B</w:t>
+            </w:r>
+          </w:p>
+        </w:tc>
+        <w:tc>
+          <w:tcPr>
+            <w:tcW w:w="1039" w:type="pct"/>
+          </w:tcPr>
+          <w:p>
+            <w:pPr>
+              <w:jc w:val="both"/>
+              <w:rPr>
+                <w:rFonts w:cstheme="minorHAnsi"/>
+              </w:rPr>
+            </w:pPr>
+            <w:r>
+              <w:rPr>
+                <w:rFonts w:cstheme="minorHAnsi"/>
+              </w:rPr>
+              <w:t>No</w:t>
+            </w:r>
+          </w:p>
+        </w:tc>
+        <w:tc>
+          <w:tcPr>
+            <w:tcW w:w="2540" w:type="pct"/>
+          </w:tcPr>
+          <w:p>
+            <w:pPr>
+              <w:jc w:val="both"/>
+              <w:rPr>
+                <w:rFonts w:cstheme="minorHAnsi"/>
+              </w:rPr>
+            </w:pPr>
+            <w:r>
+              <w:rPr>
+                <w:rFonts w:cstheme="minorHAnsi"/>
+              </w:rPr>
+              <w:t>Inviare invio ad un giocatore</w:t>
+            </w:r>
+          </w:p>
+        </w:tc>
+      </w:tr>
+      <w:tr>
+        <w:trPr>
+          <w:trHeight w:val="221"/>
+        </w:trPr>
+        <w:tc>
+          <w:tcPr>
+            <w:tcW w:w="1421" w:type="pct"/>
+          </w:tcPr>
+          <w:p>
+            <w:pPr>
+              <w:jc w:val="both"/>
+              <w:rPr>
+                <w:rFonts w:cstheme="minorHAnsi"/>
+                <w:b/>
+                <w:bCs/>
+              </w:rPr>
+            </w:pPr>
+            <w:r>
+              <w:rPr>
+                <w:rFonts w:cstheme="minorHAnsi"/>
+                <w:b/>
+                <w:bCs/>
+              </w:rPr>
+              <w:t>RF6.C</w:t>
+            </w:r>
+          </w:p>
+        </w:tc>
+        <w:tc>
+          <w:tcPr>
+            <w:tcW w:w="1039" w:type="pct"/>
+          </w:tcPr>
+          <w:p>
+            <w:pPr>
+              <w:jc w:val="both"/>
+              <w:rPr>
+                <w:rFonts w:cstheme="minorHAnsi"/>
+              </w:rPr>
+            </w:pPr>
+            <w:r>
+              <w:rPr>
+                <w:rFonts w:cstheme="minorHAnsi"/>
+              </w:rPr>
+              <w:t>No</w:t>
+            </w:r>
+          </w:p>
+        </w:tc>
+        <w:tc>
+          <w:tcPr>
+            <w:tcW w:w="2540" w:type="pct"/>
+          </w:tcPr>
+          <w:p>
+            <w:pPr>
+              <w:jc w:val="both"/>
+              <w:rPr>
+                <w:rFonts w:cstheme="minorHAnsi"/>
+              </w:rPr>
+            </w:pPr>
+            <w:r>
+              <w:rPr>
+                <w:rFonts w:cstheme="minorHAnsi"/>
+              </w:rPr>
+              <w:t>Accettare invito ad un torneo</w:t>
             </w:r>
           </w:p>
         </w:tc>
@@ -3051,6 +4207,80 @@
       </w:tr>
       <w:tr>
         <w:trPr>
+          <w:trHeight w:val="221"/>
+        </w:trPr>
+        <w:tc>
+          <w:tcPr>
+            <w:tcW w:w="1421" w:type="pct"/>
+          </w:tcPr>
+          <w:p>
+            <w:pPr>
+              <w:jc w:val="both"/>
+              <w:rPr>
+                <w:rFonts w:cstheme="minorHAnsi"/>
+                <w:b/>
+                <w:bCs/>
+              </w:rPr>
+            </w:pPr>
+            <w:r>
+              <w:rPr>
+                <w:rFonts w:cstheme="minorHAnsi"/>
+                <w:b/>
+                <w:bCs/>
+              </w:rPr>
+              <w:t>RF1</w:t>
+            </w:r>
+            <w:r>
+              <w:rPr>
+                <w:rFonts w:cstheme="minorHAnsi"/>
+                <w:b/>
+                <w:bCs/>
+              </w:rPr>
+              <w:t>6</w:t>
+            </w:r>
+          </w:p>
+        </w:tc>
+        <w:tc>
+          <w:tcPr>
+            <w:tcW w:w="1039" w:type="pct"/>
+          </w:tcPr>
+          <w:p>
+            <w:pPr>
+              <w:jc w:val="both"/>
+              <w:rPr>
+                <w:rFonts w:cstheme="minorHAnsi"/>
+              </w:rPr>
+            </w:pPr>
+            <w:r>
+              <w:rPr>
+                <w:rFonts w:cstheme="minorHAnsi"/>
+              </w:rPr>
+              <w:t>Si</w:t>
+            </w:r>
+          </w:p>
+        </w:tc>
+        <w:tc>
+          <w:tcPr>
+            <w:tcW w:w="2540" w:type="pct"/>
+          </w:tcPr>
+          <w:p>
+            <w:pPr>
+              <w:jc w:val="both"/>
+              <w:rPr>
+                <w:rFonts w:cstheme="minorHAnsi"/>
+              </w:rPr>
+            </w:pPr>
+            <w:r>
+              <w:rPr>
+                <w:rFonts w:cstheme="minorHAnsi"/>
+              </w:rPr>
+              <w:t>Ogni giocatore può accettare e ricevere inviti</w:t>
+            </w:r>
+          </w:p>
+        </w:tc>
+      </w:tr>
+      <w:tr>
+        <w:trPr>
           <w:trHeight w:val="207"/>
         </w:trPr>
         <w:tc>
@@ -3262,6 +4492,7 @@
           <w:sz w:val="28"/>
           <w:szCs w:val="28"/>
         </w:rPr>
+        <w:lastRenderedPageBreak/>
         <w:t xml:space="preserve">6. </w:t>
       </w:r>
       <w:r>
@@ -3423,19 +4654,7 @@
         <w:rPr>
           <w:rFonts w:cstheme="minorHAnsi"/>
         </w:rPr>
-        <w:t>di Black-Box. Se la fase di testing è superata</w:t>
-      </w:r>
-      <w:r>
-        <w:rPr>
-          <w:rFonts w:cstheme="minorHAnsi"/>
-        </w:rPr>
-        <w:t xml:space="preserve"> si passa alla fase di integrazione</w:t>
-      </w:r>
-      <w:r>
-        <w:rPr>
-          <w:rFonts w:cstheme="minorHAnsi"/>
-        </w:rPr>
-        <w:t>.</w:t>
+        <w:t>di Black-Box.</w:t>
       </w:r>
     </w:p>
     <w:p>
@@ -3495,37 +4714,175 @@
         <w:rPr>
           <w:rFonts w:cstheme="minorHAnsi"/>
         </w:rPr>
-        <w:t xml:space="preserve">In questa fase l’intero sistema </w:t>
-      </w:r>
-      <w:r>
-        <w:rPr>
-          <w:rFonts w:cstheme="minorHAnsi"/>
-        </w:rPr>
-        <w:t xml:space="preserve">è pronto per essere testato. La </w:t>
-      </w:r>
-      <w:r>
-        <w:rPr>
-          <w:rFonts w:cstheme="minorHAnsi"/>
-        </w:rPr>
-        <w:t>strategia</w:t>
-      </w:r>
-      <w:r>
-        <w:rPr>
-          <w:rFonts w:cstheme="minorHAnsi"/>
-        </w:rPr>
-        <w:t xml:space="preserve"> scelta è di tipo Testing</w:t>
-      </w:r>
-      <w:r>
-        <w:rPr>
-          <w:rFonts w:cstheme="minorHAnsi"/>
-        </w:rPr>
-        <w:t xml:space="preserve"> funzionale utilizzando l’approccio Black-Box</w:t>
-      </w:r>
-      <w:r>
-        <w:rPr>
-          <w:rFonts w:cstheme="minorHAnsi"/>
-        </w:rPr>
-        <w:t>.</w:t>
+        <w:t>Per quanto riguarda il testing di sistema saranno utilizzati due approcci:</w:t>
+      </w:r>
+    </w:p>
+    <w:p>
+      <w:pPr>
+        <w:pStyle w:val="Paragrafoelenco"/>
+        <w:numPr>
+          <w:ilvl w:val="1"/>
+          <w:numId w:val="11"/>
+        </w:numPr>
+        <w:jc w:val="both"/>
+        <w:rPr>
+          <w:rFonts w:cstheme="minorHAnsi"/>
+          <w:b/>
+        </w:rPr>
+      </w:pPr>
+      <w:r>
+        <w:rPr>
+          <w:rFonts w:cstheme="minorHAnsi"/>
+          <w:b/>
+        </w:rPr>
+        <w:t xml:space="preserve">Functional testing: </w:t>
+      </w:r>
+      <w:r>
+        <w:rPr>
+          <w:rFonts w:cstheme="minorHAnsi"/>
+          <w:bCs/>
+        </w:rPr>
+        <w:t>che</w:t>
+      </w:r>
+      <w:r>
+        <w:rPr>
+          <w:rFonts w:cstheme="minorHAnsi"/>
+          <w:b/>
+        </w:rPr>
+        <w:t xml:space="preserve"> </w:t>
+      </w:r>
+      <w:r>
+        <w:rPr>
+          <w:rFonts w:cstheme="minorHAnsi"/>
+          <w:bCs/>
+        </w:rPr>
+        <w:t>verrà utilizzato per</w:t>
+      </w:r>
+      <w:r>
+        <w:rPr>
+          <w:rFonts w:cstheme="minorHAnsi"/>
+          <w:bCs/>
+        </w:rPr>
+        <w:t xml:space="preserve"> il testing di: Presentation </w:t>
+      </w:r>
+      <w:r>
+        <w:rPr>
+          <w:rFonts w:cstheme="minorHAnsi"/>
+          <w:bCs/>
+        </w:rPr>
+        <w:t>L</w:t>
+      </w:r>
+      <w:r>
+        <w:rPr>
+          <w:rFonts w:cstheme="minorHAnsi"/>
+          <w:bCs/>
+        </w:rPr>
+        <w:t xml:space="preserve">ogic, </w:t>
+      </w:r>
+      <w:r>
+        <w:rPr>
+          <w:rFonts w:cstheme="minorHAnsi"/>
+          <w:bCs/>
+        </w:rPr>
+        <w:t xml:space="preserve">Market </w:t>
+      </w:r>
+      <w:r>
+        <w:rPr>
+          <w:rFonts w:cstheme="minorHAnsi"/>
+          <w:bCs/>
+        </w:rPr>
+        <w:t>L</w:t>
+      </w:r>
+      <w:r>
+        <w:rPr>
+          <w:rFonts w:cstheme="minorHAnsi"/>
+          <w:bCs/>
+        </w:rPr>
+        <w:t xml:space="preserve">ogic, </w:t>
+      </w:r>
+      <w:r>
+        <w:rPr>
+          <w:rFonts w:cstheme="minorHAnsi"/>
+          <w:bCs/>
+        </w:rPr>
+        <w:t>Administration Logic</w:t>
+      </w:r>
+      <w:r>
+        <w:rPr>
+          <w:rFonts w:cstheme="minorHAnsi"/>
+          <w:bCs/>
+        </w:rPr>
+        <w:t xml:space="preserve">, </w:t>
+      </w:r>
+      <w:r>
+        <w:rPr>
+          <w:rFonts w:cstheme="minorHAnsi"/>
+          <w:bCs/>
+        </w:rPr>
+        <w:t>Character Logic</w:t>
+      </w:r>
+      <w:r>
+        <w:rPr>
+          <w:rFonts w:cstheme="minorHAnsi"/>
+          <w:bCs/>
+        </w:rPr>
+        <w:t xml:space="preserve"> e </w:t>
+      </w:r>
+      <w:r>
+        <w:rPr>
+          <w:rFonts w:cstheme="minorHAnsi"/>
+          <w:bCs/>
+        </w:rPr>
+        <w:t>UI Logic</w:t>
+      </w:r>
+      <w:r>
+        <w:rPr>
+          <w:rFonts w:cstheme="minorHAnsi"/>
+          <w:bCs/>
+        </w:rPr>
+        <w:t>;</w:t>
+      </w:r>
+    </w:p>
+    <w:p>
+      <w:pPr>
+        <w:pStyle w:val="Paragrafoelenco"/>
+        <w:numPr>
+          <w:ilvl w:val="1"/>
+          <w:numId w:val="11"/>
+        </w:numPr>
+        <w:jc w:val="both"/>
+        <w:rPr>
+          <w:rFonts w:cstheme="minorHAnsi"/>
+          <w:b/>
+        </w:rPr>
+      </w:pPr>
+      <w:r>
+        <w:rPr>
+          <w:rFonts w:cstheme="minorHAnsi"/>
+          <w:b/>
+        </w:rPr>
+        <w:t xml:space="preserve">Acceptance test: </w:t>
+      </w:r>
+      <w:r>
+        <w:rPr>
+          <w:rFonts w:cstheme="minorHAnsi"/>
+          <w:bCs/>
+        </w:rPr>
+        <w:t>che verrà utilizzato per il testing della logica del combattimento tramite gruppi di Alpha e Bet</w:t>
+      </w:r>
+      <w:r>
+        <w:rPr>
+          <w:rFonts w:cstheme="minorHAnsi"/>
+          <w:bCs/>
+        </w:rPr>
+        <w:t>a Testing</w:t>
+      </w:r>
+      <w:r>
+        <w:rPr>
+          <w:rFonts w:cstheme="minorHAnsi"/>
+          <w:bCs/>
+        </w:rPr>
+        <w:t>;</w:t>
       </w:r>
     </w:p>
     <w:p>
@@ -3540,8 +4897,6 @@
           <w:u w:val="single"/>
         </w:rPr>
       </w:pPr>
-      <w:bookmarkStart w:id="0" w:name="_GoBack"/>
-      <w:bookmarkEnd w:id="0"/>
     </w:p>
     <w:p>
       <w:pPr>
@@ -3772,14 +5127,7 @@
         <w:rPr>
           <w:rFonts w:cstheme="minorHAnsi"/>
         </w:rPr>
-        <w:t xml:space="preserve">il nuovo </w:t>
-      </w:r>
-      <w:r>
-        <w:rPr>
-          <w:rFonts w:cstheme="minorHAnsi"/>
-        </w:rPr>
-        <w:lastRenderedPageBreak/>
-        <w:t xml:space="preserve">test </w:t>
+        <w:t xml:space="preserve">il nuovo test </w:t>
       </w:r>
       <w:r>
         <w:rPr>
@@ -3953,28 +5301,18 @@
         </w:rPr>
         <w:t xml:space="preserve">il </w:t>
       </w:r>
-      <w:proofErr w:type="spellStart"/>
       <w:r>
         <w:rPr>
           <w:rFonts w:cstheme="minorHAnsi"/>
         </w:rPr>
         <w:t>framwork</w:t>
       </w:r>
-      <w:proofErr w:type="spellEnd"/>
-      <w:r>
-        <w:rPr>
-          <w:rFonts w:cstheme="minorHAnsi"/>
-        </w:rPr>
-        <w:t xml:space="preserve"> </w:t>
-      </w:r>
-      <w:proofErr w:type="spellStart"/>
-      <w:r>
-        <w:rPr>
-          <w:rFonts w:cstheme="minorHAnsi"/>
-        </w:rPr>
-        <w:t>Selenium</w:t>
-      </w:r>
-      <w:proofErr w:type="spellEnd"/>
+      <w:r>
+        <w:rPr>
+          <w:rFonts w:cstheme="minorHAnsi"/>
+        </w:rPr>
+        <w:t xml:space="preserve"> Selenium</w:t>
+      </w:r>
       <w:r>
         <w:rPr>
           <w:rFonts w:cstheme="minorHAnsi"/>
@@ -3993,19 +5331,11 @@
         </w:rPr>
         <w:t xml:space="preserve">hrome </w:t>
       </w:r>
-      <w:proofErr w:type="spellStart"/>
-      <w:r>
-        <w:rPr>
-          <w:rFonts w:cstheme="minorHAnsi"/>
-        </w:rPr>
-        <w:t>Selenium</w:t>
-      </w:r>
-      <w:proofErr w:type="spellEnd"/>
-      <w:r>
-        <w:rPr>
-          <w:rFonts w:cstheme="minorHAnsi"/>
-        </w:rPr>
-        <w:t xml:space="preserve"> IDE</w:t>
+      <w:r>
+        <w:rPr>
+          <w:rFonts w:cstheme="minorHAnsi"/>
+        </w:rPr>
+        <w:t>Selenium IDE</w:t>
       </w:r>
       <w:r>
         <w:rPr>
@@ -4131,19 +5461,13 @@
         <w:rPr>
           <w:rFonts w:cstheme="minorHAnsi"/>
         </w:rPr>
-        <w:t xml:space="preserve">La fase di testing sarà strutturata in modo che ogni membro testerà e compilerà un </w:t>
-      </w:r>
-      <w:r>
-        <w:rPr>
-          <w:rFonts w:cstheme="minorHAnsi"/>
-        </w:rPr>
-        <w:t xml:space="preserve">report </w:t>
-      </w:r>
-      <w:r>
-        <w:rPr>
-          <w:rFonts w:cstheme="minorHAnsi"/>
-        </w:rPr>
-        <w:t>di una componente da lui non</w:t>
+        <w:t xml:space="preserve">La fase di testing sarà strutturata in modo che ogni membro testerà </w:t>
+      </w:r>
+      <w:r>
+        <w:rPr>
+          <w:rFonts w:cstheme="minorHAnsi"/>
+        </w:rPr>
+        <w:t>una componente da lui non</w:t>
       </w:r>
       <w:r>
         <w:rPr>
@@ -4155,40 +5479,16 @@
         <w:rPr>
           <w:rFonts w:cstheme="minorHAnsi"/>
         </w:rPr>
-        <w:t>implementata. Il</w:t>
-      </w:r>
-      <w:r>
-        <w:rPr>
-          <w:rFonts w:cstheme="minorHAnsi"/>
-        </w:rPr>
-        <w:t xml:space="preserve"> report verrà consegnato al membro del team che ha implementato quella specifica componente per poter correggere eventuali bug </w:t>
-      </w:r>
-      <w:r>
-        <w:rPr>
-          <w:rFonts w:cstheme="minorHAnsi"/>
-        </w:rPr>
-        <w:t>riscontrati.</w:t>
-      </w:r>
-    </w:p>
-    <w:p>
-      <w:pPr>
-        <w:jc w:val="both"/>
-        <w:rPr>
-          <w:rFonts w:cstheme="minorHAnsi"/>
-          <w:b/>
-          <w:bCs/>
-          <w:sz w:val="28"/>
-          <w:szCs w:val="28"/>
-        </w:rPr>
-      </w:pPr>
-    </w:p>
-    <w:p>
-      <w:pPr>
-        <w:jc w:val="both"/>
-        <w:rPr>
-          <w:rFonts w:cstheme="minorHAnsi"/>
-        </w:rPr>
-      </w:pPr>
+        <w:t xml:space="preserve">implementata. </w:t>
+      </w:r>
+      <w:r>
+        <w:rPr>
+          <w:rFonts w:cstheme="minorHAnsi"/>
+        </w:rPr>
+        <w:t>Verrà utilizzata l’apposita sezione su GitHub per la segnalazione dei bug.</w:t>
+      </w:r>
+      <w:bookmarkStart w:id="0" w:name="_GoBack"/>
+      <w:bookmarkEnd w:id="0"/>
     </w:p>
     <w:sectPr>
       <w:pgSz w:w="11900" w:h="16840"/>
@@ -4865,7 +6165,7 @@
         <w:rFonts w:ascii="Symbol" w:hAnsi="Symbol" w:hint="default"/>
       </w:rPr>
     </w:lvl>
-    <w:lvl w:ilvl="1" w:tplc="04100003" w:tentative="1">
+    <w:lvl w:ilvl="1" w:tplc="04100003">
       <w:start w:val="1"/>
       <w:numFmt w:val="bullet"/>
       <w:lvlText w:val="o"/>
@@ -5592,6 +6892,7 @@
     <w:lsdException w:name="HTML Sample" w:semiHidden="1" w:unhideWhenUsed="1"/>
     <w:lsdException w:name="HTML Typewriter" w:semiHidden="1" w:unhideWhenUsed="1"/>
     <w:lsdException w:name="HTML Variable" w:semiHidden="1" w:unhideWhenUsed="1"/>
+    <w:lsdException w:name="Normal Table" w:semiHidden="1" w:unhideWhenUsed="1"/>
     <w:lsdException w:name="annotation subject" w:semiHidden="1" w:unhideWhenUsed="1"/>
     <w:lsdException w:name="No List" w:semiHidden="1" w:unhideWhenUsed="1"/>
     <w:lsdException w:name="Outline List 1" w:semiHidden="1" w:unhideWhenUsed="1"/>
@@ -5638,8 +6939,10 @@
     <w:lsdException w:name="Table Subtle 2" w:semiHidden="1" w:unhideWhenUsed="1"/>
     <w:lsdException w:name="Table Web 1" w:semiHidden="1" w:unhideWhenUsed="1"/>
     <w:lsdException w:name="Table Web 2" w:semiHidden="1" w:unhideWhenUsed="1"/>
+    <w:lsdException w:name="Table Web 3" w:semiHidden="1" w:unhideWhenUsed="1"/>
     <w:lsdException w:name="Balloon Text" w:semiHidden="1" w:unhideWhenUsed="1"/>
     <w:lsdException w:name="Table Grid" w:uiPriority="39"/>
+    <w:lsdException w:name="Table Theme" w:semiHidden="1" w:unhideWhenUsed="1"/>
     <w:lsdException w:name="Placeholder Text" w:semiHidden="1"/>
     <w:lsdException w:name="No Spacing" w:uiPriority="1" w:qFormat="1"/>
     <w:lsdException w:name="Light Shading" w:uiPriority="60"/>
@@ -6223,7 +7526,7 @@
 </file>
 
 <file path=customXml/itemProps1.xml><?xml version="1.0" encoding="utf-8"?>
-<ds:datastoreItem xmlns:ds="http://schemas.openxmlformats.org/officeDocument/2006/customXml" ds:itemID="{F30684A9-97F3-49AA-A882-2D8AF938637D}">
+<ds:datastoreItem xmlns:ds="http://schemas.openxmlformats.org/officeDocument/2006/customXml" ds:itemID="{3BF0EB01-02EA-48E1-B855-3E7289A67A52}">
   <ds:schemaRefs>
     <ds:schemaRef ds:uri="http://schemas.openxmlformats.org/officeDocument/2006/bibliography"/>
   </ds:schemaRefs>

</xml_diff>